<commit_message>
corrections for xitam and personal
</commit_message>
<xml_diff>
--- a/SmartIntranet.Web/wwwroot/clauseDocs/termination_reduction_agree.docx
+++ b/SmartIntranet.Web/wwwroot/clauseDocs/termination_reduction_agree.docx
@@ -1,13 +1,11 @@
 
 <file path=word/document.xml><?xml version="1.0" encoding="utf-8"?>
-<w:document xmlns:o="urn:schemas-microsoft-com:office:office" xmlns:r="http://schemas.openxmlformats.org/officeDocument/2006/relationships" xmlns:v="urn:schemas-microsoft-com:vml" xmlns:w="http://schemas.openxmlformats.org/wordprocessingml/2006/main" xmlns:w10="urn:schemas-microsoft-com:office:word" xmlns:wp="http://schemas.openxmlformats.org/drawingml/2006/wordprocessingDrawing" xmlns:wps="http://schemas.microsoft.com/office/word/2010/wordprocessingShape" xmlns:wpg="http://schemas.microsoft.com/office/word/2010/wordprocessingGroup" xmlns:mc="http://schemas.openxmlformats.org/markup-compatibility/2006" xmlns:wp14="http://schemas.microsoft.com/office/word/2010/wordprocessingDrawing" xmlns:w14="http://schemas.microsoft.com/office/word/2010/wordml" xmlns:w15="http://schemas.microsoft.com/office/word/2012/wordml" mc:Ignorable="w14 wp14 w15">
+<w:document xmlns:wpc="http://schemas.microsoft.com/office/word/2010/wordprocessingCanvas" xmlns:cx="http://schemas.microsoft.com/office/drawing/2014/chartex" xmlns:mc="http://schemas.openxmlformats.org/markup-compatibility/2006" xmlns:o="urn:schemas-microsoft-com:office:office" xmlns:r="http://schemas.openxmlformats.org/officeDocument/2006/relationships" xmlns:m="http://schemas.openxmlformats.org/officeDocument/2006/math" xmlns:v="urn:schemas-microsoft-com:vml" xmlns:wp14="http://schemas.microsoft.com/office/word/2010/wordprocessingDrawing" xmlns:wp="http://schemas.openxmlformats.org/drawingml/2006/wordprocessingDrawing" xmlns:w10="urn:schemas-microsoft-com:office:word" xmlns:w="http://schemas.openxmlformats.org/wordprocessingml/2006/main" xmlns:w14="http://schemas.microsoft.com/office/word/2010/wordml" xmlns:w15="http://schemas.microsoft.com/office/word/2012/wordml" xmlns:w16se="http://schemas.microsoft.com/office/word/2015/wordml/symex" xmlns:wpg="http://schemas.microsoft.com/office/word/2010/wordprocessingGroup" xmlns:wpi="http://schemas.microsoft.com/office/word/2010/wordprocessingInk" xmlns:wne="http://schemas.microsoft.com/office/word/2006/wordml" xmlns:wps="http://schemas.microsoft.com/office/word/2010/wordprocessingShape" mc:Ignorable="w14 w15 w16se wp14">
   <w:body>
     <w:p>
       <w:pPr>
-        <w:pStyle w:val="Normal"/>
         <w:jc w:val="center"/>
         <w:rPr>
-          <w:b/>
           <w:b/>
           <w:color w:val="000000"/>
           <w:sz w:val="32"/>
@@ -28,10 +26,8 @@
     </w:p>
     <w:p>
       <w:pPr>
-        <w:pStyle w:val="Normal"/>
         <w:jc w:val="both"/>
         <w:rPr>
-          <w:b/>
           <w:b/>
           <w:color w:val="000000"/>
           <w:sz w:val="32"/>
@@ -54,10 +50,8 @@
     </w:p>
     <w:p>
       <w:pPr>
-        <w:pStyle w:val="Normal"/>
         <w:jc w:val="both"/>
         <w:rPr>
-          <w:b/>
           <w:b/>
           <w:color w:val="000080"/>
           <w:sz w:val="26"/>
@@ -65,19 +59,9 @@
           <w:lang w:val="az-Latn-AZ"/>
         </w:rPr>
       </w:pPr>
-      <w:r>
-        <w:rPr>
-          <w:b/>
-          <w:color w:val="000080"/>
-          <w:sz w:val="26"/>
-          <w:szCs w:val="28"/>
-          <w:lang w:val="az-Latn-AZ"/>
-        </w:rPr>
-      </w:r>
-    </w:p>
-    <w:p>
-      <w:pPr>
-        <w:pStyle w:val="Normal"/>
+    </w:p>
+    <w:p>
+      <w:pPr>
         <w:jc w:val="center"/>
         <w:rPr>
           <w:bCs/>
@@ -115,7 +99,6 @@
     </w:p>
     <w:p>
       <w:pPr>
-        <w:pStyle w:val="Normal"/>
         <w:rPr>
           <w:bCs/>
           <w:sz w:val="24"/>
@@ -135,7 +118,6 @@
     </w:p>
     <w:p>
       <w:pPr>
-        <w:pStyle w:val="Normal"/>
         <w:rPr>
           <w:bCs/>
           <w:sz w:val="24"/>
@@ -155,7 +137,6 @@
     </w:p>
     <w:p>
       <w:pPr>
-        <w:pStyle w:val="Normal"/>
         <w:ind w:firstLine="708"/>
         <w:rPr>
           <w:bCs/>
@@ -176,7 +157,6 @@
     </w:p>
     <w:p>
       <w:pPr>
-        <w:pStyle w:val="Normal"/>
         <w:rPr>
           <w:bCs/>
           <w:sz w:val="24"/>
@@ -197,7 +177,6 @@
     </w:p>
     <w:p>
       <w:pPr>
-        <w:pStyle w:val="Normal"/>
         <w:jc w:val="both"/>
         <w:rPr>
           <w:bCs/>
@@ -206,18 +185,9 @@
           <w:lang w:val="az-Latn-AZ"/>
         </w:rPr>
       </w:pPr>
-      <w:r>
-        <w:rPr>
-          <w:bCs/>
-          <w:sz w:val="24"/>
-          <w:szCs w:val="24"/>
-          <w:lang w:val="az-Latn-AZ"/>
-        </w:rPr>
-      </w:r>
-    </w:p>
-    <w:p>
-      <w:pPr>
-        <w:pStyle w:val="Normal"/>
+    </w:p>
+    <w:p>
+      <w:pPr>
         <w:jc w:val="both"/>
         <w:rPr>
           <w:sz w:val="24"/>
@@ -263,7 +233,6 @@
     </w:p>
     <w:p>
       <w:pPr>
-        <w:pStyle w:val="Normal"/>
         <w:ind w:firstLine="708"/>
         <w:jc w:val="both"/>
         <w:rPr>
@@ -310,7 +279,6 @@
     </w:p>
     <w:p>
       <w:pPr>
-        <w:pStyle w:val="Normal"/>
         <w:ind w:firstLine="708"/>
         <w:jc w:val="both"/>
         <w:rPr>
@@ -330,50 +298,37 @@
     </w:p>
     <w:p>
       <w:pPr>
-        <w:pStyle w:val="Normal"/>
         <w:jc w:val="center"/>
         <w:rPr>
           <w:b/>
+          <w:sz w:val="24"/>
+          <w:szCs w:val="24"/>
+          <w:lang w:val="az-Latn-AZ"/>
+        </w:rPr>
+      </w:pPr>
+      <w:r>
+        <w:rPr>
           <w:b/>
           <w:sz w:val="24"/>
           <w:szCs w:val="24"/>
           <w:lang w:val="az-Latn-AZ"/>
         </w:rPr>
-      </w:pPr>
-      <w:r>
+        <w:t>Ə M R     E D İ R Ə M</w:t>
+      </w:r>
+    </w:p>
+    <w:p>
+      <w:pPr>
+        <w:jc w:val="both"/>
         <w:rPr>
           <w:b/>
           <w:sz w:val="24"/>
           <w:szCs w:val="24"/>
           <w:lang w:val="az-Latn-AZ"/>
         </w:rPr>
-        <w:t>Ə M R     E D İ R Ə M</w:t>
-      </w:r>
-    </w:p>
-    <w:p>
-      <w:pPr>
-        <w:pStyle w:val="Normal"/>
-        <w:jc w:val="both"/>
-        <w:rPr>
-          <w:b/>
-          <w:b/>
-          <w:sz w:val="24"/>
-          <w:szCs w:val="24"/>
-          <w:lang w:val="az-Latn-AZ"/>
-        </w:rPr>
-      </w:pPr>
-      <w:r>
-        <w:rPr>
-          <w:b/>
-          <w:sz w:val="24"/>
-          <w:szCs w:val="24"/>
-          <w:lang w:val="az-Latn-AZ"/>
-        </w:rPr>
-      </w:r>
-    </w:p>
-    <w:p>
-      <w:pPr>
-        <w:pStyle w:val="Normal"/>
+      </w:pPr>
+    </w:p>
+    <w:p>
+      <w:pPr>
         <w:ind w:firstLine="705"/>
         <w:jc w:val="both"/>
         <w:rPr>
@@ -419,45 +374,21 @@
           <w:szCs w:val="24"/>
           <w:lang w:val="az-Latn-AZ"/>
         </w:rPr>
-        <w:t>ilə bağlanmış [</w:t>
-      </w:r>
-      <w:r>
-        <w:rPr>
-          <w:sz w:val="24"/>
-          <w:szCs w:val="24"/>
-          <w:lang w:val="az-Latn-AZ"/>
-        </w:rPr>
-        <w:t>employeeStartWork</w:t>
-      </w:r>
-      <w:r>
-        <w:rPr>
-          <w:sz w:val="24"/>
-          <w:szCs w:val="24"/>
-          <w:lang w:val="az-Latn-AZ"/>
-        </w:rPr>
-        <w:t xml:space="preserve">] tarixli əmək müqaviləsinə Azərbaycan Respublikası Əmək Məcəlləsinin 70-ci maddəsinin “b” bəndi </w:t>
-      </w:r>
-      <w:r>
-        <w:rPr>
-          <w:i/>
-          <w:sz w:val="24"/>
-          <w:szCs w:val="24"/>
-          <w:lang w:val="az-Latn-AZ"/>
-        </w:rPr>
-        <w:t>(işçilərin sayı və ya ştatları ixtisar edildikdə)</w:t>
-      </w:r>
-      <w:r>
-        <w:rPr>
-          <w:sz w:val="24"/>
-          <w:szCs w:val="24"/>
-          <w:lang w:val="az-Latn-AZ"/>
-        </w:rPr>
-        <w:t xml:space="preserve"> ilə [terminationDate] tarixində xitam verilsin və o, həmin tarixdən tutduğu vəzifədən azad edilsin.</w:t>
-      </w:r>
-    </w:p>
-    <w:p>
-      <w:pPr>
-        <w:pStyle w:val="Normal"/>
+        <w:t xml:space="preserve">ilə bağlanmış [employeeStartWork] tarixli əmək müqaviləsinə Azərbaycan Respublikası Əmək Məcəlləsinin [trItem] </w:t>
+      </w:r>
+      <w:bookmarkStart w:id="0" w:name="_GoBack"/>
+      <w:bookmarkEnd w:id="0"/>
+      <w:r>
+        <w:rPr>
+          <w:sz w:val="24"/>
+          <w:szCs w:val="24"/>
+          <w:lang w:val="az-Latn-AZ"/>
+        </w:rPr>
+        <w:t>ilə [terminationDate] tarixində xitam verilsin və o, həmin tarixdən tutduğu vəzifədən azad edilsin.</w:t>
+      </w:r>
+    </w:p>
+    <w:p>
+      <w:pPr>
         <w:ind w:firstLine="705"/>
         <w:jc w:val="both"/>
         <w:rPr>
@@ -494,7 +425,6 @@
     </w:p>
     <w:p>
       <w:pPr>
-        <w:pStyle w:val="Normal"/>
         <w:ind w:firstLine="720"/>
         <w:rPr>
           <w:sz w:val="24"/>
@@ -541,22 +471,11 @@
           <w:szCs w:val="24"/>
           <w:lang w:val="az-Latn-AZ"/>
         </w:rPr>
-        <w:t xml:space="preserve">orta aylıq əməkhaqqının [notificationWork] </w:t>
-      </w:r>
-      <w:bookmarkStart w:id="0" w:name="_GoBack"/>
-      <w:bookmarkEnd w:id="0"/>
-      <w:r>
-        <w:rPr>
-          <w:sz w:val="24"/>
-          <w:szCs w:val="24"/>
-          <w:lang w:val="az-Latn-AZ"/>
-        </w:rPr>
-        <w:t>məbləğində əmək haqqı ödənilsin.</w:t>
-      </w:r>
-    </w:p>
-    <w:p>
-      <w:pPr>
-        <w:pStyle w:val="Normal"/>
+        <w:t>orta aylıq əməkhaqqının [notificationWork] məbləğində əmək haqqı ödənilsin.</w:t>
+      </w:r>
+    </w:p>
+    <w:p>
+      <w:pPr>
         <w:ind w:firstLine="708"/>
         <w:jc w:val="both"/>
         <w:rPr>
@@ -565,44 +484,31 @@
           <w:lang w:val="az-Latn-AZ"/>
         </w:rPr>
       </w:pPr>
-      <w:r>
-        <w:rPr>
-          <w:sz w:val="24"/>
-          <w:szCs w:val="24"/>
-          <w:lang w:val="az-Latn-AZ"/>
-        </w:rPr>
-      </w:r>
-    </w:p>
-    <w:p>
-      <w:pPr>
-        <w:pStyle w:val="Normal"/>
-        <w:rPr>
-          <w:lang w:val="az-Latn-AZ"/>
-        </w:rPr>
-      </w:pPr>
-      <w:r>
-        <w:rPr/>
-      </w:r>
+    </w:p>
+    <w:p>
+      <w:pPr>
+        <w:rPr>
+          <w:lang w:val="az-Latn-AZ"/>
+        </w:rPr>
+      </w:pPr>
     </w:p>
     <w:sectPr>
-      <w:type w:val="nextPage"/>
       <w:pgSz w:w="11906" w:h="16838"/>
-      <w:pgMar w:left="1276" w:right="850" w:gutter="0" w:header="0" w:top="1134" w:footer="0" w:bottom="1134"/>
-      <w:pgNumType w:fmt="decimal"/>
-      <w:formProt w:val="false"/>
-      <w:textDirection w:val="lrTb"/>
-      <w:docGrid w:type="default" w:linePitch="360" w:charSpace="0"/>
+      <w:pgMar w:top="1134" w:right="850" w:bottom="1134" w:left="1276" w:header="0" w:footer="0" w:gutter="0"/>
+      <w:cols w:space="720"/>
+      <w:formProt w:val="0"/>
+      <w:docGrid w:linePitch="360"/>
     </w:sectPr>
   </w:body>
 </w:document>
 </file>
 
 <file path=word/styles.xml><?xml version="1.0" encoding="utf-8"?>
-<w:styles xmlns:w="http://schemas.openxmlformats.org/wordprocessingml/2006/main" xmlns:w14="http://schemas.microsoft.com/office/word/2010/wordml" xmlns:mc="http://schemas.openxmlformats.org/markup-compatibility/2006" mc:Ignorable="w14">
+<w:styles xmlns:mc="http://schemas.openxmlformats.org/markup-compatibility/2006" xmlns:r="http://schemas.openxmlformats.org/officeDocument/2006/relationships" xmlns:w="http://schemas.openxmlformats.org/wordprocessingml/2006/main" xmlns:w14="http://schemas.microsoft.com/office/word/2010/wordml" xmlns:w15="http://schemas.microsoft.com/office/word/2012/wordml" xmlns:w16se="http://schemas.microsoft.com/office/word/2015/wordml/symex" mc:Ignorable="w14 w15 w16se">
   <w:docDefaults>
     <w:rPrDefault>
       <w:rPr>
-        <w:rFonts w:ascii="Calibri" w:hAnsi="Calibri" w:eastAsia="Calibri" w:cs="" w:asciiTheme="minorHAnsi" w:cstheme="minorBidi" w:eastAsiaTheme="minorHAnsi" w:hAnsiTheme="minorHAnsi"/>
+        <w:rFonts w:asciiTheme="minorHAnsi" w:eastAsiaTheme="minorHAnsi" w:hAnsiTheme="minorHAnsi" w:cstheme="minorBidi"/>
         <w:sz w:val="22"/>
         <w:szCs w:val="22"/>
         <w:lang w:val="ru-RU" w:eastAsia="en-US" w:bidi="ar-SA"/>
@@ -610,21 +516,21 @@
     </w:rPrDefault>
     <w:pPrDefault>
       <w:pPr>
-        <w:suppressAutoHyphens w:val="true"/>
+        <w:suppressAutoHyphens/>
       </w:pPr>
     </w:pPrDefault>
   </w:docDefaults>
   <w:latentStyles w:defLockedState="0" w:defUIPriority="99" w:defSemiHidden="0" w:defUnhideWhenUsed="0" w:defQFormat="0" w:count="371">
     <w:lsdException w:name="Normal" w:uiPriority="0" w:qFormat="1"/>
     <w:lsdException w:name="heading 1" w:uiPriority="0" w:qFormat="1"/>
-    <w:lsdException w:name="heading 2" w:uiPriority="9" w:semiHidden="1" w:unhideWhenUsed="1" w:qFormat="1"/>
-    <w:lsdException w:name="heading 3" w:uiPriority="9" w:semiHidden="1" w:unhideWhenUsed="1" w:qFormat="1"/>
-    <w:lsdException w:name="heading 4" w:uiPriority="9" w:semiHidden="1" w:unhideWhenUsed="1" w:qFormat="1"/>
-    <w:lsdException w:name="heading 5" w:uiPriority="9" w:semiHidden="1" w:unhideWhenUsed="1" w:qFormat="1"/>
-    <w:lsdException w:name="heading 6" w:uiPriority="9" w:semiHidden="1" w:unhideWhenUsed="1" w:qFormat="1"/>
-    <w:lsdException w:name="heading 7" w:uiPriority="9" w:semiHidden="1" w:unhideWhenUsed="1" w:qFormat="1"/>
-    <w:lsdException w:name="heading 8" w:uiPriority="9" w:semiHidden="1" w:unhideWhenUsed="1" w:qFormat="1"/>
-    <w:lsdException w:name="heading 9" w:uiPriority="9" w:semiHidden="1" w:unhideWhenUsed="1" w:qFormat="1"/>
+    <w:lsdException w:name="heading 2" w:semiHidden="1" w:uiPriority="9" w:unhideWhenUsed="1" w:qFormat="1"/>
+    <w:lsdException w:name="heading 3" w:semiHidden="1" w:uiPriority="9" w:unhideWhenUsed="1" w:qFormat="1"/>
+    <w:lsdException w:name="heading 4" w:semiHidden="1" w:uiPriority="9" w:unhideWhenUsed="1" w:qFormat="1"/>
+    <w:lsdException w:name="heading 5" w:semiHidden="1" w:uiPriority="9" w:unhideWhenUsed="1" w:qFormat="1"/>
+    <w:lsdException w:name="heading 6" w:semiHidden="1" w:uiPriority="9" w:unhideWhenUsed="1" w:qFormat="1"/>
+    <w:lsdException w:name="heading 7" w:semiHidden="1" w:uiPriority="9" w:unhideWhenUsed="1" w:qFormat="1"/>
+    <w:lsdException w:name="heading 8" w:semiHidden="1" w:uiPriority="9" w:unhideWhenUsed="1" w:qFormat="1"/>
+    <w:lsdException w:name="heading 9" w:semiHidden="1" w:uiPriority="9" w:unhideWhenUsed="1" w:qFormat="1"/>
     <w:lsdException w:name="index 1" w:semiHidden="1" w:unhideWhenUsed="1"/>
     <w:lsdException w:name="index 2" w:semiHidden="1" w:unhideWhenUsed="1"/>
     <w:lsdException w:name="index 3" w:semiHidden="1" w:unhideWhenUsed="1"/>
@@ -634,22 +540,22 @@
     <w:lsdException w:name="index 7" w:semiHidden="1" w:unhideWhenUsed="1"/>
     <w:lsdException w:name="index 8" w:semiHidden="1" w:unhideWhenUsed="1"/>
     <w:lsdException w:name="index 9" w:semiHidden="1" w:unhideWhenUsed="1"/>
-    <w:lsdException w:name="toc 1" w:uiPriority="39" w:semiHidden="1" w:unhideWhenUsed="1"/>
-    <w:lsdException w:name="toc 2" w:uiPriority="39" w:semiHidden="1" w:unhideWhenUsed="1"/>
-    <w:lsdException w:name="toc 3" w:uiPriority="39" w:semiHidden="1" w:unhideWhenUsed="1"/>
-    <w:lsdException w:name="toc 4" w:uiPriority="39" w:semiHidden="1" w:unhideWhenUsed="1"/>
-    <w:lsdException w:name="toc 5" w:uiPriority="39" w:semiHidden="1" w:unhideWhenUsed="1"/>
-    <w:lsdException w:name="toc 6" w:uiPriority="39" w:semiHidden="1" w:unhideWhenUsed="1"/>
-    <w:lsdException w:name="toc 7" w:uiPriority="39" w:semiHidden="1" w:unhideWhenUsed="1"/>
-    <w:lsdException w:name="toc 8" w:uiPriority="39" w:semiHidden="1" w:unhideWhenUsed="1"/>
-    <w:lsdException w:name="toc 9" w:uiPriority="39" w:semiHidden="1" w:unhideWhenUsed="1"/>
+    <w:lsdException w:name="toc 1" w:semiHidden="1" w:uiPriority="39" w:unhideWhenUsed="1"/>
+    <w:lsdException w:name="toc 2" w:semiHidden="1" w:uiPriority="39" w:unhideWhenUsed="1"/>
+    <w:lsdException w:name="toc 3" w:semiHidden="1" w:uiPriority="39" w:unhideWhenUsed="1"/>
+    <w:lsdException w:name="toc 4" w:semiHidden="1" w:uiPriority="39" w:unhideWhenUsed="1"/>
+    <w:lsdException w:name="toc 5" w:semiHidden="1" w:uiPriority="39" w:unhideWhenUsed="1"/>
+    <w:lsdException w:name="toc 6" w:semiHidden="1" w:uiPriority="39" w:unhideWhenUsed="1"/>
+    <w:lsdException w:name="toc 7" w:semiHidden="1" w:uiPriority="39" w:unhideWhenUsed="1"/>
+    <w:lsdException w:name="toc 8" w:semiHidden="1" w:uiPriority="39" w:unhideWhenUsed="1"/>
+    <w:lsdException w:name="toc 9" w:semiHidden="1" w:uiPriority="39" w:unhideWhenUsed="1"/>
     <w:lsdException w:name="Normal Indent" w:semiHidden="1" w:unhideWhenUsed="1"/>
     <w:lsdException w:name="footnote text" w:semiHidden="1" w:unhideWhenUsed="1"/>
     <w:lsdException w:name="annotation text" w:semiHidden="1" w:unhideWhenUsed="1"/>
     <w:lsdException w:name="header" w:semiHidden="1" w:unhideWhenUsed="1"/>
     <w:lsdException w:name="footer" w:semiHidden="1" w:unhideWhenUsed="1"/>
     <w:lsdException w:name="index heading" w:semiHidden="1" w:unhideWhenUsed="1"/>
-    <w:lsdException w:name="caption" w:uiPriority="35" w:semiHidden="1" w:unhideWhenUsed="1" w:qFormat="1"/>
+    <w:lsdException w:name="caption" w:semiHidden="1" w:uiPriority="35" w:unhideWhenUsed="1" w:qFormat="1"/>
     <w:lsdException w:name="table of figures" w:semiHidden="1" w:unhideWhenUsed="1"/>
     <w:lsdException w:name="envelope address" w:semiHidden="1" w:unhideWhenUsed="1"/>
     <w:lsdException w:name="envelope return" w:semiHidden="1" w:unhideWhenUsed="1"/>
@@ -680,7 +586,7 @@
     <w:lsdException w:name="Title" w:uiPriority="10" w:qFormat="1"/>
     <w:lsdException w:name="Closing" w:semiHidden="1" w:unhideWhenUsed="1"/>
     <w:lsdException w:name="Signature" w:semiHidden="1" w:unhideWhenUsed="1"/>
-    <w:lsdException w:name="Default Paragraph Font" w:uiPriority="1" w:semiHidden="1" w:unhideWhenUsed="1"/>
+    <w:lsdException w:name="Default Paragraph Font" w:semiHidden="1" w:uiPriority="1" w:unhideWhenUsed="1"/>
     <w:lsdException w:name="Body Text" w:semiHidden="1" w:unhideWhenUsed="1"/>
     <w:lsdException w:name="Body Text Indent" w:semiHidden="1" w:unhideWhenUsed="1"/>
     <w:lsdException w:name="List Continue" w:semiHidden="1" w:unhideWhenUsed="1"/>
@@ -880,8 +786,8 @@
     <w:lsdException w:name="Subtle Reference" w:uiPriority="31" w:qFormat="1"/>
     <w:lsdException w:name="Intense Reference" w:uiPriority="32" w:qFormat="1"/>
     <w:lsdException w:name="Book Title" w:uiPriority="33" w:qFormat="1"/>
-    <w:lsdException w:name="Bibliography" w:uiPriority="37" w:semiHidden="1" w:unhideWhenUsed="1"/>
-    <w:lsdException w:name="TOC Heading" w:uiPriority="39" w:semiHidden="1" w:unhideWhenUsed="1" w:qFormat="1"/>
+    <w:lsdException w:name="Bibliography" w:semiHidden="1" w:uiPriority="37" w:unhideWhenUsed="1"/>
+    <w:lsdException w:name="TOC Heading" w:semiHidden="1" w:uiPriority="39" w:unhideWhenUsed="1" w:qFormat="1"/>
     <w:lsdException w:name="Plain Table 1" w:uiPriority="41"/>
     <w:lsdException w:name="Plain Table 2" w:uiPriority="42"/>
     <w:lsdException w:name="Plain Table 3" w:uiPriority="43"/>
@@ -987,37 +893,30 @@
     <w:lsdException w:name="List Table 6 Colorful Accent 6" w:uiPriority="51"/>
     <w:lsdException w:name="List Table 7 Colorful Accent 6" w:uiPriority="52"/>
   </w:latentStyles>
-  <w:style w:type="paragraph" w:styleId="Normal" w:default="1">
+  <w:style w:type="paragraph" w:default="1" w:styleId="Normal">
     <w:name w:val="Normal"/>
     <w:qFormat/>
-    <w:rsid w:val="00d2115f"/>
+    <w:rsid w:val="00D2115F"/>
     <w:pPr>
-      <w:widowControl/>
-      <w:overflowPunct w:val="true"/>
-      <w:bidi w:val="0"/>
-      <w:spacing w:lineRule="auto" w:line="240" w:before="0" w:after="0"/>
-      <w:jc w:val="left"/>
       <w:textAlignment w:val="baseline"/>
     </w:pPr>
     <w:rPr>
-      <w:rFonts w:ascii="Times New Roman" w:hAnsi="Times New Roman" w:eastAsia="Times New Roman" w:cs="Times New Roman"/>
-      <w:color w:val="auto"/>
-      <w:kern w:val="0"/>
+      <w:rFonts w:ascii="Times New Roman" w:eastAsia="Times New Roman" w:hAnsi="Times New Roman" w:cs="Times New Roman"/>
       <w:sz w:val="20"/>
       <w:szCs w:val="20"/>
-      <w:lang w:val="de-DE" w:eastAsia="en-US" w:bidi="ar-SA"/>
+      <w:lang w:val="de-DE"/>
     </w:rPr>
   </w:style>
   <w:style w:type="paragraph" w:styleId="Heading1">
-    <w:name w:val="Heading 1"/>
+    <w:name w:val="heading 1"/>
     <w:basedOn w:val="Normal"/>
     <w:next w:val="Normal"/>
     <w:link w:val="Heading1Char"/>
     <w:qFormat/>
-    <w:rsid w:val="00d2115f"/>
+    <w:rsid w:val="00D2115F"/>
     <w:pPr>
-      <w:keepNext w:val="true"/>
-      <w:overflowPunct w:val="false"/>
+      <w:keepNext/>
+      <w:overflowPunct w:val="0"/>
       <w:textAlignment w:val="auto"/>
       <w:outlineLvl w:val="0"/>
     </w:pPr>
@@ -1028,102 +927,119 @@
       <w:lang w:val="ru-RU"/>
     </w:rPr>
   </w:style>
-  <w:style w:type="character" w:styleId="DefaultParagraphFont" w:default="1">
+  <w:style w:type="character" w:default="1" w:styleId="DefaultParagraphFont">
     <w:name w:val="Default Paragraph Font"/>
     <w:uiPriority w:val="1"/>
     <w:semiHidden/>
     <w:unhideWhenUsed/>
-    <w:qFormat/>
-    <w:rPr/>
-  </w:style>
-  <w:style w:type="character" w:styleId="Heading1Char" w:customStyle="1">
+  </w:style>
+  <w:style w:type="table" w:default="1" w:styleId="TableNormal">
+    <w:name w:val="Normal Table"/>
+    <w:uiPriority w:val="99"/>
+    <w:semiHidden/>
+    <w:unhideWhenUsed/>
+    <w:tblPr>
+      <w:tblInd w:w="0" w:type="dxa"/>
+      <w:tblCellMar>
+        <w:top w:w="0" w:type="dxa"/>
+        <w:left w:w="108" w:type="dxa"/>
+        <w:bottom w:w="0" w:type="dxa"/>
+        <w:right w:w="108" w:type="dxa"/>
+      </w:tblCellMar>
+    </w:tblPr>
+  </w:style>
+  <w:style w:type="numbering" w:default="1" w:styleId="NoList">
+    <w:name w:val="No List"/>
+    <w:uiPriority w:val="99"/>
+    <w:semiHidden/>
+    <w:unhideWhenUsed/>
+  </w:style>
+  <w:style w:type="character" w:customStyle="1" w:styleId="Heading1Char">
     <w:name w:val="Heading 1 Char"/>
     <w:basedOn w:val="DefaultParagraphFont"/>
     <w:link w:val="Heading1"/>
     <w:qFormat/>
-    <w:rsid w:val="00d2115f"/>
+    <w:rsid w:val="00D2115F"/>
     <w:rPr>
-      <w:rFonts w:ascii="A3 Times AzLat" w:hAnsi="A3 Times AzLat" w:eastAsia="Times New Roman" w:cs="Times New Roman"/>
+      <w:rFonts w:ascii="A3 Times AzLat" w:eastAsia="Times New Roman" w:hAnsi="A3 Times AzLat" w:cs="Times New Roman"/>
       <w:sz w:val="32"/>
       <w:szCs w:val="24"/>
     </w:rPr>
   </w:style>
-  <w:style w:type="character" w:styleId="HeaderChar" w:customStyle="1">
+  <w:style w:type="character" w:customStyle="1" w:styleId="HeaderChar">
     <w:name w:val="Header Char"/>
     <w:basedOn w:val="DefaultParagraphFont"/>
     <w:link w:val="Header"/>
     <w:uiPriority w:val="99"/>
     <w:qFormat/>
-    <w:rsid w:val="007e1540"/>
+    <w:rsid w:val="007E1540"/>
     <w:rPr>
-      <w:rFonts w:ascii="Times New Roman" w:hAnsi="Times New Roman" w:eastAsia="Times New Roman" w:cs="Times New Roman"/>
+      <w:rFonts w:ascii="Times New Roman" w:eastAsia="Times New Roman" w:hAnsi="Times New Roman" w:cs="Times New Roman"/>
       <w:sz w:val="20"/>
       <w:szCs w:val="20"/>
       <w:lang w:val="de-DE"/>
     </w:rPr>
   </w:style>
-  <w:style w:type="character" w:styleId="FooterChar" w:customStyle="1">
+  <w:style w:type="character" w:customStyle="1" w:styleId="FooterChar">
     <w:name w:val="Footer Char"/>
     <w:basedOn w:val="DefaultParagraphFont"/>
     <w:link w:val="Footer"/>
     <w:uiPriority w:val="99"/>
     <w:qFormat/>
-    <w:rsid w:val="007e1540"/>
+    <w:rsid w:val="007E1540"/>
     <w:rPr>
-      <w:rFonts w:ascii="Times New Roman" w:hAnsi="Times New Roman" w:eastAsia="Times New Roman" w:cs="Times New Roman"/>
+      <w:rFonts w:ascii="Times New Roman" w:eastAsia="Times New Roman" w:hAnsi="Times New Roman" w:cs="Times New Roman"/>
       <w:sz w:val="20"/>
       <w:szCs w:val="20"/>
       <w:lang w:val="de-DE"/>
     </w:rPr>
   </w:style>
-  <w:style w:type="character" w:styleId="BalloonTextChar" w:customStyle="1">
+  <w:style w:type="character" w:customStyle="1" w:styleId="BalloonTextChar">
     <w:name w:val="Balloon Text Char"/>
     <w:basedOn w:val="DefaultParagraphFont"/>
     <w:link w:val="BalloonText"/>
     <w:uiPriority w:val="99"/>
     <w:semiHidden/>
     <w:qFormat/>
-    <w:rsid w:val="00d53e72"/>
+    <w:rsid w:val="00D53E72"/>
     <w:rPr>
-      <w:rFonts w:ascii="Segoe UI" w:hAnsi="Segoe UI" w:eastAsia="Times New Roman" w:cs="Segoe UI"/>
+      <w:rFonts w:ascii="Segoe UI" w:eastAsia="Times New Roman" w:hAnsi="Segoe UI" w:cs="Segoe UI"/>
       <w:sz w:val="18"/>
       <w:szCs w:val="18"/>
       <w:lang w:val="de-DE"/>
     </w:rPr>
   </w:style>
-  <w:style w:type="paragraph" w:styleId="Heading">
+  <w:style w:type="paragraph" w:customStyle="1" w:styleId="Heading">
     <w:name w:val="Heading"/>
     <w:basedOn w:val="Normal"/>
-    <w:next w:val="TextBody"/>
+    <w:next w:val="BodyText"/>
     <w:qFormat/>
     <w:pPr>
-      <w:keepNext w:val="true"/>
+      <w:keepNext/>
       <w:spacing w:before="240" w:after="120"/>
     </w:pPr>
     <w:rPr>
-      <w:rFonts w:ascii="Arial" w:hAnsi="Arial" w:eastAsia="Microsoft YaHei" w:cs="Arial"/>
+      <w:rFonts w:ascii="Arial" w:eastAsia="Microsoft YaHei" w:hAnsi="Arial" w:cs="Arial"/>
       <w:sz w:val="28"/>
       <w:szCs w:val="28"/>
     </w:rPr>
   </w:style>
-  <w:style w:type="paragraph" w:styleId="TextBody">
+  <w:style w:type="paragraph" w:styleId="BodyText">
     <w:name w:val="Body Text"/>
     <w:basedOn w:val="Normal"/>
     <w:pPr>
-      <w:spacing w:lineRule="auto" w:line="276" w:before="0" w:after="140"/>
+      <w:spacing w:after="140" w:line="276" w:lineRule="auto"/>
     </w:pPr>
-    <w:rPr/>
   </w:style>
   <w:style w:type="paragraph" w:styleId="List">
     <w:name w:val="List"/>
-    <w:basedOn w:val="TextBody"/>
-    <w:pPr/>
+    <w:basedOn w:val="BodyText"/>
     <w:rPr>
       <w:rFonts w:cs="Arial"/>
     </w:rPr>
   </w:style>
   <w:style w:type="paragraph" w:styleId="Caption">
-    <w:name w:val="Caption"/>
+    <w:name w:val="caption"/>
     <w:basedOn w:val="Normal"/>
     <w:qFormat/>
     <w:pPr>
@@ -1138,7 +1054,7 @@
       <w:szCs w:val="24"/>
     </w:rPr>
   </w:style>
-  <w:style w:type="paragraph" w:styleId="Index">
+  <w:style w:type="paragraph" w:customStyle="1" w:styleId="Index">
     <w:name w:val="Index"/>
     <w:basedOn w:val="Normal"/>
     <w:qFormat/>
@@ -1147,7 +1063,6 @@
     </w:pPr>
     <w:rPr>
       <w:rFonts w:cs="Arial"/>
-      <w:lang w:val="zxx" w:eastAsia="zxx" w:bidi="zxx"/>
     </w:rPr>
   </w:style>
   <w:style w:type="paragraph" w:styleId="ListParagraph">
@@ -1155,52 +1070,44 @@
     <w:basedOn w:val="Normal"/>
     <w:uiPriority w:val="34"/>
     <w:qFormat/>
-    <w:rsid w:val="00d2115f"/>
+    <w:rsid w:val="00D2115F"/>
     <w:pPr>
-      <w:spacing w:before="0" w:after="0"/>
-      <w:ind w:left="720" w:hanging="0"/>
+      <w:ind w:left="720"/>
       <w:contextualSpacing/>
     </w:pPr>
-    <w:rPr/>
-  </w:style>
-  <w:style w:type="paragraph" w:styleId="HeaderandFooter">
+  </w:style>
+  <w:style w:type="paragraph" w:customStyle="1" w:styleId="HeaderandFooter">
     <w:name w:val="Header and Footer"/>
     <w:basedOn w:val="Normal"/>
     <w:qFormat/>
-    <w:pPr/>
-    <w:rPr/>
   </w:style>
   <w:style w:type="paragraph" w:styleId="Header">
-    <w:name w:val="Header"/>
+    <w:name w:val="header"/>
     <w:basedOn w:val="Normal"/>
     <w:link w:val="HeaderChar"/>
     <w:uiPriority w:val="99"/>
     <w:unhideWhenUsed/>
-    <w:rsid w:val="007e1540"/>
+    <w:rsid w:val="007E1540"/>
     <w:pPr>
       <w:tabs>
-        <w:tab w:val="clear" w:pos="708"/>
-        <w:tab w:val="center" w:pos="4677" w:leader="none"/>
-        <w:tab w:val="right" w:pos="9355" w:leader="none"/>
+        <w:tab w:val="center" w:pos="4677"/>
+        <w:tab w:val="right" w:pos="9355"/>
       </w:tabs>
     </w:pPr>
-    <w:rPr/>
   </w:style>
   <w:style w:type="paragraph" w:styleId="Footer">
-    <w:name w:val="Footer"/>
+    <w:name w:val="footer"/>
     <w:basedOn w:val="Normal"/>
     <w:link w:val="FooterChar"/>
     <w:uiPriority w:val="99"/>
     <w:unhideWhenUsed/>
-    <w:rsid w:val="007e1540"/>
+    <w:rsid w:val="007E1540"/>
     <w:pPr>
       <w:tabs>
-        <w:tab w:val="clear" w:pos="708"/>
-        <w:tab w:val="center" w:pos="4677" w:leader="none"/>
-        <w:tab w:val="right" w:pos="9355" w:leader="none"/>
+        <w:tab w:val="center" w:pos="4677"/>
+        <w:tab w:val="right" w:pos="9355"/>
       </w:tabs>
     </w:pPr>
-    <w:rPr/>
   </w:style>
   <w:style w:type="paragraph" w:styleId="BalloonText">
     <w:name w:val="Balloon Text"/>
@@ -1210,55 +1117,30 @@
     <w:semiHidden/>
     <w:unhideWhenUsed/>
     <w:qFormat/>
-    <w:rsid w:val="00d53e72"/>
-    <w:pPr/>
+    <w:rsid w:val="00D53E72"/>
     <w:rPr>
       <w:rFonts w:ascii="Segoe UI" w:hAnsi="Segoe UI" w:cs="Segoe UI"/>
       <w:sz w:val="18"/>
       <w:szCs w:val="18"/>
     </w:rPr>
   </w:style>
-  <w:style w:type="numbering" w:styleId="NoList" w:default="1">
-    <w:name w:val="No List"/>
-    <w:uiPriority w:val="99"/>
-    <w:semiHidden/>
-    <w:unhideWhenUsed/>
-    <w:qFormat/>
-  </w:style>
-  <w:style w:type="table" w:default="1" w:styleId="TableNormal">
-    <w:name w:val="Normal Table"/>
-    <w:uiPriority w:val="99"/>
-    <w:semiHidden/>
-    <w:unhideWhenUsed/>
-    <w:tblPr>
-      <w:tblCellMar>
-        <w:top w:w="0" w:type="dxa"/>
-        <w:left w:w="108" w:type="dxa"/>
-        <w:bottom w:w="0" w:type="dxa"/>
-        <w:right w:w="108" w:type="dxa"/>
-      </w:tblCellMar>
-    </w:tblPr>
-  </w:style>
   <w:style w:type="table" w:styleId="TableGrid">
     <w:name w:val="Table Grid"/>
     <w:basedOn w:val="TableNormal"/>
-    <w:rsid w:val="00d2115f"/>
-    <w:pPr>
-      <w:spacing w:after="0" w:line="240" w:lineRule="auto"/>
-    </w:pPr>
+    <w:rsid w:val="00D2115F"/>
     <w:rPr>
-      <w:lang w:val="en-US"/>
       <w:sz w:val="20"/>
       <w:szCs w:val="20"/>
+      <w:lang w:val="en-US"/>
     </w:rPr>
     <w:tblPr>
       <w:tblBorders>
-        <w:top w:val="single" w:color="auto" w:sz="4" w:space="0"/>
-        <w:left w:val="single" w:color="auto" w:sz="4" w:space="0"/>
-        <w:bottom w:val="single" w:color="auto" w:sz="4" w:space="0"/>
-        <w:right w:val="single" w:color="auto" w:sz="4" w:space="0"/>
-        <w:insideH w:val="single" w:color="auto" w:sz="4" w:space="0"/>
-        <w:insideV w:val="single" w:color="auto" w:sz="4" w:space="0"/>
+        <w:top w:val="single" w:sz="4" w:space="0" w:color="auto"/>
+        <w:left w:val="single" w:sz="4" w:space="0" w:color="auto"/>
+        <w:bottom w:val="single" w:sz="4" w:space="0" w:color="auto"/>
+        <w:right w:val="single" w:sz="4" w:space="0" w:color="auto"/>
+        <w:insideH w:val="single" w:sz="4" w:space="0" w:color="auto"/>
+        <w:insideV w:val="single" w:sz="4" w:space="0" w:color="auto"/>
       </w:tblBorders>
     </w:tblPr>
   </w:style>
@@ -1553,7 +1435,7 @@
 </file>
 
 <file path=customXml/itemProps1.xml><?xml version="1.0" encoding="utf-8"?>
-<ds:datastoreItem xmlns:ds="http://schemas.openxmlformats.org/officeDocument/2006/customXml" ds:itemID="{9C652226-BE03-4A6F-9B74-E9C20025F3FC}">
+<ds:datastoreItem xmlns:ds="http://schemas.openxmlformats.org/officeDocument/2006/customXml" ds:itemID="{4E91EC5D-D932-46B3-B650-CE52018B9FB3}">
   <ds:schemaRefs>
     <ds:schemaRef ds:uri="http://schemas.openxmlformats.org/officeDocument/2006/bibliography"/>
   </ds:schemaRefs>

</xml_diff>